<commit_message>
Fix pug in SSIS
</commit_message>
<xml_diff>
--- a/DWH_Projecrt_Ahmed_Galal_20211056_20210370_20210313_20210358_20211108.docx
+++ b/DWH_Projecrt_Ahmed_Galal_20211056_20210370_20210313_20210358_20211108.docx
@@ -1573,23 +1573,7 @@
                 <w:sz w:val="20"/>
                 <w:szCs w:val="20"/>
               </w:rPr>
-              <w:t xml:space="preserve">This dimension is used to track information related to loans offered by the branch that </w:t>
-            </w:r>
-            <w:proofErr w:type="gramStart"/>
-            <w:r>
-              <w:rPr>
-                <w:sz w:val="20"/>
-                <w:szCs w:val="20"/>
-              </w:rPr>
-              <w:t>made</w:t>
-            </w:r>
-            <w:proofErr w:type="gramEnd"/>
-            <w:r>
-              <w:rPr>
-                <w:sz w:val="20"/>
-                <w:szCs w:val="20"/>
-              </w:rPr>
-              <w:t xml:space="preserve"> by a specific customer, such as loan type, interest rate, loan amount, start date, end date, etc. It can be used to analyze and compare different loans based on their terms and performance</w:t>
+              <w:t>This dimension is used to track information related to loans offered by the branch that made by a specific customer, such as loan type, interest rate, loan amount, start date, end date, etc. It can be used to analyze and compare different loans based on their terms and performance</w:t>
             </w:r>
           </w:p>
         </w:tc>
@@ -2191,14 +2175,7 @@
                                 <w:b/>
                                 <w:bCs/>
                               </w:rPr>
-                              <w:t>Periodic Snapshot</w:t>
-                            </w:r>
-                            <w:r>
-                              <w:rPr>
-                                <w:b/>
-                                <w:bCs/>
-                              </w:rPr>
-                              <w:t xml:space="preserve"> </w:t>
+                              <w:t xml:space="preserve">Transaction </w:t>
                             </w:r>
                             <w:r>
                               <w:rPr>
@@ -2227,7 +2204,11 @@
           </mc:Choice>
           <mc:Fallback>
             <w:pict>
-              <v:shape w14:anchorId="7A67B7DD" id="_x0000_s1029" type="#_x0000_t202" style="position:absolute;margin-left:187.4pt;margin-top:332.9pt;width:154.2pt;height:110.6pt;z-index:251698176;visibility:visible;mso-wrap-style:square;mso-width-percent:0;mso-height-percent:0;mso-wrap-distance-left:9pt;mso-wrap-distance-top:3.6pt;mso-wrap-distance-right:9pt;mso-wrap-distance-bottom:3.6pt;mso-position-horizontal:absolute;mso-position-horizontal-relative:text;mso-position-vertical:absolute;mso-position-vertical-relative:text;mso-width-percent:0;mso-height-percent:0;mso-width-relative:margin;mso-height-relative:margin;v-text-anchor:top" o:gfxdata="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">
+              <v:shapetype w14:anchorId="7A67B7DD" id="_x0000_t202" coordsize="21600,21600" o:spt="202" path="m,l,21600r21600,l21600,xe">
+                <v:stroke joinstyle="miter"/>
+                <v:path gradientshapeok="t" o:connecttype="rect"/>
+              </v:shapetype>
+              <v:shape id="_x0000_s1029" type="#_x0000_t202" style="position:absolute;margin-left:187.4pt;margin-top:332.9pt;width:154.2pt;height:110.6pt;z-index:251698176;visibility:visible;mso-wrap-style:square;mso-width-percent:0;mso-height-percent:0;mso-wrap-distance-left:9pt;mso-wrap-distance-top:3.6pt;mso-wrap-distance-right:9pt;mso-wrap-distance-bottom:3.6pt;mso-position-horizontal:absolute;mso-position-horizontal-relative:text;mso-position-vertical:absolute;mso-position-vertical-relative:text;mso-width-percent:0;mso-height-percent:0;mso-width-relative:margin;mso-height-relative:margin;v-text-anchor:top" o:gfxdata="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">
                 <v:textbox style="mso-fit-shape-to-text:t">
                   <w:txbxContent>
                     <w:p>
@@ -2243,14 +2224,7 @@
                           <w:b/>
                           <w:bCs/>
                         </w:rPr>
-                        <w:t>Periodic Snapshot</w:t>
-                      </w:r>
-                      <w:r>
-                        <w:rPr>
-                          <w:b/>
-                          <w:bCs/>
-                        </w:rPr>
-                        <w:t xml:space="preserve"> </w:t>
+                        <w:t xml:space="preserve">Transaction </w:t>
                       </w:r>
                       <w:r>
                         <w:rPr>
@@ -3964,9 +3938,9 @@
           <w:szCs w:val="32"/>
         </w:rPr>
         <w:drawing>
-          <wp:inline distT="0" distB="0" distL="0" distR="0" wp14:anchorId="38F7DCA8" wp14:editId="566BCBB8">
-            <wp:extent cx="6975475" cy="2999740"/>
-            <wp:effectExtent l="0" t="0" r="0" b="0"/>
+          <wp:inline distT="0" distB="0" distL="0" distR="0" wp14:anchorId="38F7DCA8" wp14:editId="000A8C5D">
+            <wp:extent cx="4853940" cy="2999574"/>
+            <wp:effectExtent l="0" t="0" r="3810" b="0"/>
             <wp:docPr id="521476063" name="Picture 8"/>
             <wp:cNvGraphicFramePr>
               <a:graphicFrameLocks xmlns:a="http://schemas.openxmlformats.org/drawingml/2006/main" noChangeAspect="1"/>
@@ -3975,7 +3949,7 @@
               <a:graphicData uri="http://schemas.openxmlformats.org/drawingml/2006/picture">
                 <pic:pic xmlns:pic="http://schemas.openxmlformats.org/drawingml/2006/picture">
                   <pic:nvPicPr>
-                    <pic:cNvPr id="0" name="Picture 8"/>
+                    <pic:cNvPr id="521476063" name="Picture 8"/>
                     <pic:cNvPicPr>
                       <a:picLocks noChangeAspect="1" noChangeArrowheads="1"/>
                     </pic:cNvPicPr>
@@ -3988,7 +3962,6 @@
                         </a:ext>
                       </a:extLst>
                     </a:blip>
-                    <a:srcRect/>
                     <a:stretch>
                       <a:fillRect/>
                     </a:stretch>
@@ -3996,7 +3969,7 @@
                   <pic:spPr bwMode="auto">
                     <a:xfrm>
                       <a:off x="0" y="0"/>
-                      <a:ext cx="6975475" cy="2999740"/>
+                      <a:ext cx="4853940" cy="2999574"/>
                     </a:xfrm>
                     <a:prstGeom prst="rect">
                       <a:avLst/>
@@ -4147,9 +4120,9 @@
           <w:noProof/>
         </w:rPr>
         <w:drawing>
-          <wp:inline distT="0" distB="0" distL="0" distR="0" wp14:anchorId="13493C68" wp14:editId="73C82278">
-            <wp:extent cx="6969125" cy="2500630"/>
-            <wp:effectExtent l="0" t="0" r="3175" b="0"/>
+          <wp:inline distT="0" distB="0" distL="0" distR="0" wp14:anchorId="13493C68" wp14:editId="25640B0E">
+            <wp:extent cx="6674135" cy="2337670"/>
+            <wp:effectExtent l="0" t="0" r="0" b="5715"/>
             <wp:docPr id="1168873510" name="Picture 9"/>
             <wp:cNvGraphicFramePr>
               <a:graphicFrameLocks xmlns:a="http://schemas.openxmlformats.org/drawingml/2006/main" noChangeAspect="1"/>
@@ -4158,7 +4131,7 @@
               <a:graphicData uri="http://schemas.openxmlformats.org/drawingml/2006/picture">
                 <pic:pic xmlns:pic="http://schemas.openxmlformats.org/drawingml/2006/picture">
                   <pic:nvPicPr>
-                    <pic:cNvPr id="0" name="Picture 9"/>
+                    <pic:cNvPr id="1168873510" name="Picture 9"/>
                     <pic:cNvPicPr>
                       <a:picLocks noChangeAspect="1" noChangeArrowheads="1"/>
                     </pic:cNvPicPr>
@@ -4171,7 +4144,6 @@
                         </a:ext>
                       </a:extLst>
                     </a:blip>
-                    <a:srcRect/>
                     <a:stretch>
                       <a:fillRect/>
                     </a:stretch>
@@ -4179,7 +4151,7 @@
                   <pic:spPr bwMode="auto">
                     <a:xfrm>
                       <a:off x="0" y="0"/>
-                      <a:ext cx="6969125" cy="2500630"/>
+                      <a:ext cx="6674135" cy="2337670"/>
                     </a:xfrm>
                     <a:prstGeom prst="rect">
                       <a:avLst/>
@@ -6736,7 +6708,7 @@
         </w:rPr>
         <w:lastRenderedPageBreak/>
         <w:drawing>
-          <wp:anchor distT="0" distB="0" distL="114300" distR="114300" simplePos="0" relativeHeight="251659264" behindDoc="0" locked="0" layoutInCell="1" allowOverlap="1" wp14:anchorId="6771DDE5" wp14:editId="04B7C05E">
+          <wp:anchor distT="0" distB="0" distL="114300" distR="114300" simplePos="0" relativeHeight="251659264" behindDoc="0" locked="0" layoutInCell="1" allowOverlap="1" wp14:anchorId="6771DDE5" wp14:editId="3AD376D3">
             <wp:simplePos x="0" y="0"/>
             <wp:positionH relativeFrom="column">
               <wp:posOffset>2448560</wp:posOffset>
@@ -7343,7 +7315,7 @@
           <w:szCs w:val="32"/>
         </w:rPr>
         <w:drawing>
-          <wp:inline distT="0" distB="0" distL="0" distR="0" wp14:anchorId="4726936C" wp14:editId="0D1F4C1E">
+          <wp:inline distT="0" distB="0" distL="0" distR="0" wp14:anchorId="4726936C" wp14:editId="3E862202">
             <wp:extent cx="5697970" cy="3426570"/>
             <wp:effectExtent l="0" t="0" r="0" b="2540"/>
             <wp:docPr id="102579685" name="Picture 22"/>
@@ -7427,7 +7399,7 @@
           <w:noProof/>
         </w:rPr>
         <w:drawing>
-          <wp:inline distT="0" distB="0" distL="0" distR="0" wp14:anchorId="5BFD8519" wp14:editId="030C622F">
+          <wp:inline distT="0" distB="0" distL="0" distR="0" wp14:anchorId="5BFD8519" wp14:editId="7F8F7B9D">
             <wp:extent cx="5700283" cy="3296502"/>
             <wp:effectExtent l="0" t="0" r="0" b="0"/>
             <wp:docPr id="2050016389" name="Picture 23"/>
@@ -7538,7 +7510,7 @@
           <w:szCs w:val="32"/>
         </w:rPr>
         <w:drawing>
-          <wp:inline distT="0" distB="0" distL="0" distR="0" wp14:anchorId="6E0FBED6" wp14:editId="5560F10D">
+          <wp:inline distT="0" distB="0" distL="0" distR="0" wp14:anchorId="6E0FBED6" wp14:editId="0E341828">
             <wp:extent cx="5707460" cy="3318380"/>
             <wp:effectExtent l="0" t="0" r="7620" b="0"/>
             <wp:docPr id="1793085422" name="Picture 22"/>
@@ -7621,7 +7593,7 @@
           <w:noProof/>
         </w:rPr>
         <w:drawing>
-          <wp:inline distT="0" distB="0" distL="0" distR="0" wp14:anchorId="72576318" wp14:editId="17ACA5CA">
+          <wp:inline distT="0" distB="0" distL="0" distR="0" wp14:anchorId="72576318" wp14:editId="0A0573B2">
             <wp:extent cx="5700283" cy="3436367"/>
             <wp:effectExtent l="0" t="0" r="0" b="0"/>
             <wp:docPr id="1146357412" name="Picture 23"/>
@@ -7747,16 +7719,16 @@
           <w:szCs w:val="32"/>
         </w:rPr>
         <w:drawing>
-          <wp:anchor distT="0" distB="0" distL="114300" distR="114300" simplePos="0" relativeHeight="251660288" behindDoc="0" locked="0" layoutInCell="1" allowOverlap="1" wp14:anchorId="6AF2AD61" wp14:editId="376544CC">
+          <wp:anchor distT="0" distB="0" distL="114300" distR="114300" simplePos="0" relativeHeight="251660288" behindDoc="0" locked="0" layoutInCell="1" allowOverlap="1" wp14:anchorId="6AF2AD61" wp14:editId="376DCAAF">
             <wp:simplePos x="0" y="0"/>
             <wp:positionH relativeFrom="column">
-              <wp:posOffset>2540</wp:posOffset>
+              <wp:posOffset>3629</wp:posOffset>
             </wp:positionH>
             <wp:positionV relativeFrom="paragraph">
-              <wp:posOffset>147955</wp:posOffset>
+              <wp:posOffset>151093</wp:posOffset>
             </wp:positionV>
-            <wp:extent cx="6938829" cy="3934460"/>
-            <wp:effectExtent l="0" t="0" r="0" b="8890"/>
+            <wp:extent cx="6938829" cy="3930361"/>
+            <wp:effectExtent l="0" t="0" r="0" b="0"/>
             <wp:wrapNone/>
             <wp:docPr id="1678951074" name="Picture 24"/>
             <wp:cNvGraphicFramePr>
@@ -7786,7 +7758,7 @@
                   <pic:spPr bwMode="auto">
                     <a:xfrm>
                       <a:off x="0" y="0"/>
-                      <a:ext cx="6938829" cy="3934460"/>
+                      <a:ext cx="6938829" cy="3930361"/>
                     </a:xfrm>
                     <a:prstGeom prst="rect">
                       <a:avLst/>

</xml_diff>